<commit_message>
doc(conventions): add conventions about custom changes ( "custom" files, version numbering)
</commit_message>
<xml_diff>
--- a/Doc/local_conventions.docx
+++ b/Doc/local_conventions.docx
@@ -8,6 +8,7 @@
         <w:jc w:val="center"/>
         <w:rPr>
           <w:color w:val="1F497D" w:themeColor="text2"/>
+          <w:lang w:val="ru-RU"/>
         </w:rPr>
       </w:pPr>
       <w:r>
@@ -262,6 +263,413 @@
           <w:lang w:val="ru-RU"/>
         </w:rPr>
         <w:t xml:space="preserve">версией. </w:t>
+      </w:r>
+    </w:p>
+    <w:p>
+      <w:pPr>
+        <w:ind w:left="0" w:firstLine="0"/>
+        <w:jc w:val="center"/>
+        <w:rPr>
+          <w:color w:val="1F497D" w:themeColor="text2"/>
+          <w:lang w:val="ru-RU"/>
+        </w:rPr>
+      </w:pPr>
+      <w:r>
+        <w:rPr>
+          <w:color w:val="1F497D" w:themeColor="text2"/>
+          <w:lang w:val="ru-RU"/>
+        </w:rPr>
+        <w:t xml:space="preserve">Различия между основной и </w:t>
+      </w:r>
+      <w:r>
+        <w:rPr>
+          <w:color w:val="1F497D" w:themeColor="text2"/>
+        </w:rPr>
+        <w:t>custom</w:t>
+      </w:r>
+      <w:r>
+        <w:rPr>
+          <w:color w:val="1F497D" w:themeColor="text2"/>
+          <w:lang w:val="ru-RU"/>
+        </w:rPr>
+        <w:t>-версией</w:t>
+      </w:r>
+    </w:p>
+    <w:p>
+      <w:pPr>
+        <w:ind w:left="0" w:firstLine="0"/>
+        <w:rPr>
+          <w:lang w:val="ru-RU"/>
+        </w:rPr>
+      </w:pPr>
+      <w:r>
+        <w:rPr>
+          <w:lang w:val="ru-RU"/>
+        </w:rPr>
+        <w:t xml:space="preserve">Различия между основной и custom-версией желательно минимизировать и локализовать </w:t>
+      </w:r>
+      <w:proofErr w:type="gramStart"/>
+      <w:r>
+        <w:rPr>
+          <w:lang w:val="ru-RU"/>
+        </w:rPr>
+        <w:t xml:space="preserve">( </w:t>
+      </w:r>
+      <w:proofErr w:type="gramEnd"/>
+      <w:r>
+        <w:rPr>
+          <w:lang w:val="ru-RU"/>
+        </w:rPr>
+        <w:t>по возможности) в отдельных файлах и версиях модулей, чтобы упростить процесс слияния последующих изменений. Для этого детали реализации, которые предположительно будут меняться в custom-версии, должны сразу выноситься в отдельны</w:t>
+      </w:r>
+      <w:r>
+        <w:rPr>
+          <w:lang w:val="ru-RU"/>
+        </w:rPr>
+        <w:t>е</w:t>
+      </w:r>
+      <w:r>
+        <w:rPr>
+          <w:lang w:val="ru-RU"/>
+        </w:rPr>
+        <w:t xml:space="preserve"> файл</w:t>
+      </w:r>
+      <w:r>
+        <w:rPr>
+          <w:lang w:val="ru-RU"/>
+        </w:rPr>
+        <w:t>ы</w:t>
+      </w:r>
+      <w:r>
+        <w:rPr>
+          <w:lang w:val="ru-RU"/>
+        </w:rPr>
+        <w:t>, расположенны</w:t>
+      </w:r>
+      <w:r>
+        <w:rPr>
+          <w:lang w:val="ru-RU"/>
+        </w:rPr>
+        <w:t>е</w:t>
+      </w:r>
+      <w:r>
+        <w:rPr>
+          <w:lang w:val="ru-RU"/>
+        </w:rPr>
+        <w:t xml:space="preserve"> в подкаталоге «</w:t>
+      </w:r>
+      <w:r>
+        <w:t>Custom</w:t>
+      </w:r>
+      <w:r>
+        <w:rPr>
+          <w:lang w:val="ru-RU"/>
+        </w:rPr>
+        <w:t>»,</w:t>
+      </w:r>
+      <w:r>
+        <w:rPr>
+          <w:lang w:val="ru-RU"/>
+        </w:rPr>
+        <w:t xml:space="preserve"> либо</w:t>
+      </w:r>
+      <w:r>
+        <w:rPr>
+          <w:lang w:val="ru-RU"/>
+        </w:rPr>
+        <w:t xml:space="preserve"> имеющи</w:t>
+      </w:r>
+      <w:r>
+        <w:rPr>
+          <w:lang w:val="ru-RU"/>
+        </w:rPr>
+        <w:t>е</w:t>
+      </w:r>
+      <w:r>
+        <w:rPr>
+          <w:lang w:val="ru-RU"/>
+        </w:rPr>
+        <w:t xml:space="preserve"> им</w:t>
+      </w:r>
+      <w:r>
+        <w:rPr>
+          <w:lang w:val="ru-RU"/>
+        </w:rPr>
+        <w:t>ена</w:t>
+      </w:r>
+      <w:r>
+        <w:rPr>
+          <w:lang w:val="ru-RU"/>
+        </w:rPr>
+        <w:t>, оканчивающ</w:t>
+      </w:r>
+      <w:r>
+        <w:rPr>
+          <w:lang w:val="ru-RU"/>
+        </w:rPr>
+        <w:t>и</w:t>
+      </w:r>
+      <w:r>
+        <w:rPr>
+          <w:lang w:val="ru-RU"/>
+        </w:rPr>
+        <w:t>еся на «</w:t>
+      </w:r>
+      <w:r>
+        <w:t>custom</w:t>
+      </w:r>
+      <w:r>
+        <w:rPr>
+          <w:lang w:val="ru-RU"/>
+        </w:rPr>
+        <w:t>»</w:t>
+      </w:r>
+      <w:r>
+        <w:rPr>
+          <w:lang w:val="ru-RU"/>
+        </w:rPr>
+        <w:t xml:space="preserve"> </w:t>
+      </w:r>
+      <w:proofErr w:type="gramStart"/>
+      <w:r>
+        <w:rPr>
+          <w:lang w:val="ru-RU"/>
+        </w:rPr>
+        <w:t xml:space="preserve">( </w:t>
+      </w:r>
+      <w:proofErr w:type="gramEnd"/>
+      <w:r>
+        <w:rPr>
+          <w:lang w:val="ru-RU"/>
+        </w:rPr>
+        <w:t xml:space="preserve">либо </w:t>
+      </w:r>
+      <w:r>
+        <w:rPr>
+          <w:lang w:val="ru-RU"/>
+        </w:rPr>
+        <w:t>«C</w:t>
+      </w:r>
+      <w:proofErr w:type="spellStart"/>
+      <w:r>
+        <w:t>ustom</w:t>
+      </w:r>
+      <w:proofErr w:type="spellEnd"/>
+      <w:r>
+        <w:rPr>
+          <w:lang w:val="ru-RU"/>
+        </w:rPr>
+        <w:t>»</w:t>
+      </w:r>
+      <w:r>
+        <w:rPr>
+          <w:lang w:val="ru-RU"/>
+        </w:rPr>
+        <w:t xml:space="preserve">  либо </w:t>
+      </w:r>
+      <w:r>
+        <w:rPr>
+          <w:lang w:val="ru-RU"/>
+        </w:rPr>
+        <w:t>«-</w:t>
+      </w:r>
+      <w:r>
+        <w:t>custom</w:t>
+      </w:r>
+      <w:r>
+        <w:rPr>
+          <w:lang w:val="ru-RU"/>
+        </w:rPr>
+        <w:t>», в зависимости от принятой для данног</w:t>
+      </w:r>
+      <w:r>
+        <w:rPr>
+          <w:lang w:val="ru-RU"/>
+        </w:rPr>
+        <w:t>о типа файлов схемы именования</w:t>
+      </w:r>
+      <w:r>
+        <w:rPr>
+          <w:lang w:val="ru-RU"/>
+        </w:rPr>
+        <w:t>, например «</w:t>
+      </w:r>
+      <w:proofErr w:type="spellStart"/>
+      <w:r>
+        <w:rPr>
+          <w:lang w:val="ru-RU"/>
+        </w:rPr>
+        <w:t>custom</w:t>
+      </w:r>
+      <w:proofErr w:type="spellEnd"/>
+      <w:r>
+        <w:rPr>
+          <w:lang w:val="ru-RU"/>
+        </w:rPr>
+        <w:t>.</w:t>
+      </w:r>
+      <w:proofErr w:type="spellStart"/>
+      <w:r>
+        <w:t>sh</w:t>
+      </w:r>
+      <w:proofErr w:type="spellEnd"/>
+      <w:r>
+        <w:rPr>
+          <w:lang w:val="ru-RU"/>
+        </w:rPr>
+        <w:t>»</w:t>
+      </w:r>
+      <w:r>
+        <w:rPr>
+          <w:lang w:val="ru-RU"/>
+        </w:rPr>
+        <w:t xml:space="preserve"> или </w:t>
+      </w:r>
+      <w:r>
+        <w:rPr>
+          <w:lang w:val="ru-RU"/>
+        </w:rPr>
+        <w:t>«</w:t>
+      </w:r>
+      <w:proofErr w:type="spellStart"/>
+      <w:r>
+        <w:t>localCustom</w:t>
+      </w:r>
+      <w:proofErr w:type="spellEnd"/>
+      <w:r>
+        <w:rPr>
+          <w:lang w:val="ru-RU"/>
+        </w:rPr>
+        <w:t>.</w:t>
+      </w:r>
+      <w:proofErr w:type="spellStart"/>
+      <w:r>
+        <w:t>mk</w:t>
+      </w:r>
+      <w:proofErr w:type="spellEnd"/>
+      <w:r>
+        <w:rPr>
+          <w:lang w:val="ru-RU"/>
+        </w:rPr>
+        <w:t>»</w:t>
+      </w:r>
+      <w:r>
+        <w:rPr>
+          <w:lang w:val="ru-RU"/>
+        </w:rPr>
+        <w:t xml:space="preserve">). Для исключения пересечений между номерами версий модулей основной и custom-версии, номера основной версии должны иметь не более 4-x групп цифр </w:t>
+      </w:r>
+      <w:proofErr w:type="gramStart"/>
+      <w:r>
+        <w:rPr>
+          <w:lang w:val="ru-RU"/>
+        </w:rPr>
+        <w:t xml:space="preserve">( </w:t>
+      </w:r>
+      <w:proofErr w:type="gramEnd"/>
+      <w:r>
+        <w:rPr>
+          <w:lang w:val="ru-RU"/>
+        </w:rPr>
+        <w:t>например, «1.2.0» или «1.2.0</w:t>
+      </w:r>
+      <w:r>
+        <w:rPr>
+          <w:lang w:val="ru-RU"/>
+        </w:rPr>
+        <w:t>.5</w:t>
+      </w:r>
+      <w:r>
+        <w:rPr>
+          <w:lang w:val="ru-RU"/>
+        </w:rPr>
+        <w:t>»</w:t>
+      </w:r>
+      <w:r>
+        <w:rPr>
+          <w:lang w:val="ru-RU"/>
+        </w:rPr>
+        <w:t xml:space="preserve">), а номера </w:t>
+      </w:r>
+      <w:r>
+        <w:t>custom</w:t>
+      </w:r>
+      <w:r>
+        <w:rPr>
+          <w:lang w:val="ru-RU"/>
+        </w:rPr>
+        <w:t>-версии должны иметь не менее 5-ти групп цифр, при этом первые четыре группы цифр представляют собой номер основной версии</w:t>
+      </w:r>
+      <w:r>
+        <w:rPr>
+          <w:lang w:val="ru-RU"/>
+        </w:rPr>
+        <w:t xml:space="preserve"> ( при необходимости дополненный справа нулевыми группами)</w:t>
+      </w:r>
+      <w:r>
+        <w:rPr>
+          <w:lang w:val="ru-RU"/>
+        </w:rPr>
+        <w:t xml:space="preserve">, на котором сделана </w:t>
+      </w:r>
+      <w:r>
+        <w:t>custom</w:t>
+      </w:r>
+      <w:r>
+        <w:rPr>
+          <w:lang w:val="ru-RU"/>
+        </w:rPr>
+        <w:t>-версия</w:t>
+      </w:r>
+      <w:r>
+        <w:rPr>
+          <w:lang w:val="ru-RU"/>
+        </w:rPr>
+        <w:t xml:space="preserve"> ( например, соответственно, «1.2.0.0.1»</w:t>
+      </w:r>
+      <w:r>
+        <w:rPr>
+          <w:lang w:val="ru-RU"/>
+        </w:rPr>
+        <w:t xml:space="preserve"> и </w:t>
+      </w:r>
+      <w:r>
+        <w:rPr>
+          <w:lang w:val="ru-RU"/>
+        </w:rPr>
+        <w:t>«1.2.0.5.3»).</w:t>
+      </w:r>
+      <w:r>
+        <w:rPr>
+          <w:lang w:val="ru-RU"/>
+        </w:rPr>
+        <w:t xml:space="preserve"> Для базовой и custom-версии используются общие файлы с описанием версий </w:t>
+      </w:r>
+      <w:proofErr w:type="gramStart"/>
+      <w:r>
+        <w:rPr>
+          <w:lang w:val="ru-RU"/>
+        </w:rPr>
+        <w:t xml:space="preserve">( </w:t>
+      </w:r>
+      <w:proofErr w:type="gramEnd"/>
+      <w:r>
+        <w:rPr>
+          <w:lang w:val="ru-RU"/>
+        </w:rPr>
+        <w:t xml:space="preserve">version.txt) и описанием установки ( install.txt), при этом </w:t>
+      </w:r>
+      <w:r>
+        <w:rPr>
+          <w:lang w:val="ru-RU"/>
+        </w:rPr>
+        <w:t>принадлежность информации определяется по номеру версии</w:t>
+      </w:r>
+      <w:r>
+        <w:rPr>
+          <w:lang w:val="ru-RU"/>
+        </w:rPr>
+        <w:t>.</w:t>
       </w:r>
     </w:p>
     <w:p>
@@ -447,18 +855,18 @@
     <w:lsdException w:name="Bibliography" w:uiPriority="37"/>
     <w:lsdException w:name="TOC Heading" w:uiPriority="39" w:qFormat="1"/>
   </w:latentStyles>
-  <w:style w:type="paragraph" w:default="1" w:styleId="Normal">
+  <w:style w:type="paragraph" w:default="1" w:styleId="a">
     <w:name w:val="Normal"/>
     <w:qFormat/>
     <w:rsid w:val="00D80F18"/>
   </w:style>
-  <w:style w:type="character" w:default="1" w:styleId="DefaultParagraphFont">
+  <w:style w:type="character" w:default="1" w:styleId="a0">
     <w:name w:val="Default Paragraph Font"/>
     <w:uiPriority w:val="1"/>
     <w:semiHidden/>
     <w:unhideWhenUsed/>
   </w:style>
-  <w:style w:type="table" w:default="1" w:styleId="TableNormal">
+  <w:style w:type="table" w:default="1" w:styleId="a1">
     <w:name w:val="Normal Table"/>
     <w:uiPriority w:val="99"/>
     <w:semiHidden/>
@@ -474,7 +882,7 @@
       </w:tblCellMar>
     </w:tblPr>
   </w:style>
-  <w:style w:type="numbering" w:default="1" w:styleId="NoList">
+  <w:style w:type="numbering" w:default="1" w:styleId="a2">
     <w:name w:val="No List"/>
     <w:uiPriority w:val="99"/>
     <w:semiHidden/>

</xml_diff>